<commit_message>
Add documentation for new WriteTimeSeriesToGeoJSON command.
</commit_message>
<xml_diff>
--- a/doc/UserManual/Word/60_Command_WriteTableToGeoJSON.docx
+++ b/doc/UserManual/Word/60_Command_WriteTableToGeoJSON.docx
@@ -859,10 +859,7 @@
       </w:pPr>
       <w:r>
         <w:lastRenderedPageBreak/>
-        <w:t xml:space="preserve">The following figure illustrates the command syntax for specifying </w:t>
-      </w:r>
-      <w:r>
-        <w:t xml:space="preserve">inserts before and after the </w:t>
+        <w:t xml:space="preserve">The following figure illustrates the command syntax for specifying inserts before and after the </w:t>
       </w:r>
       <w:proofErr w:type="spellStart"/>
       <w:r>
@@ -870,10 +867,7 @@
       </w:r>
       <w:proofErr w:type="spellEnd"/>
       <w:r>
-        <w:t xml:space="preserve"> content</w:t>
-      </w:r>
-      <w:r>
-        <w:t>.</w:t>
+        <w:t xml:space="preserve"> content.</w:t>
       </w:r>
     </w:p>
     <w:p>
@@ -945,10 +939,7 @@
       </w:pPr>
       <w:proofErr w:type="spellStart"/>
       <w:r>
-        <w:t>WriteTableToGeoJSON_</w:t>
-      </w:r>
-      <w:r>
-        <w:t>Inserts</w:t>
+        <w:t>WriteTableToGeoJSON_Inserts</w:t>
       </w:r>
       <w:proofErr w:type="spellEnd"/>
     </w:p>
@@ -967,13 +958,7 @@
       </w:r>
       <w:proofErr w:type="gramEnd"/>
       <w:r>
-        <w:t xml:space="preserve">) Command Editor for </w:t>
-      </w:r>
-      <w:r>
-        <w:t>Text Insert</w:t>
-      </w:r>
-      <w:r>
-        <w:t xml:space="preserve"> Parameters</w:t>
+        <w:t>) Command Editor for Text Insert Parameters</w:t>
       </w:r>
     </w:p>
     <w:p/>
@@ -1623,7 +1608,15 @@
           </w:tcPr>
           <w:p>
             <w:r>
-              <w:t xml:space="preserve">List of column-separated table column names to include as </w:t>
+              <w:t>List of co</w:t>
+            </w:r>
+            <w:r>
+              <w:t>mma</w:t>
+            </w:r>
+            <w:bookmarkStart w:id="1" w:name="_GoBack"/>
+            <w:bookmarkEnd w:id="1"/>
+            <w:r>
+              <w:t xml:space="preserve">-separated table column names to include as </w:t>
             </w:r>
             <w:r>
               <w:t>feature properties</w:t>
@@ -1674,7 +1667,13 @@
           </w:tcPr>
           <w:p>
             <w:r>
-              <w:t xml:space="preserve">List of column-separated table column names to exclude as </w:t>
+              <w:t>List of co</w:t>
+            </w:r>
+            <w:r>
+              <w:t>mma</w:t>
+            </w:r>
+            <w:r>
+              <w:t xml:space="preserve">-separated table column names to exclude as </w:t>
             </w:r>
             <w:r>
               <w:t>feature properties</w:t>
@@ -1826,10 +1825,7 @@
             </w:r>
             <w:proofErr w:type="spellEnd"/>
             <w:r>
-              <w:t xml:space="preserve"> object, for example to provide custom JavaScript.  </w:t>
-            </w:r>
-            <w:r>
-              <w:t xml:space="preserve">Can be specified using </w:t>
+              <w:t xml:space="preserve"> object, for example to provide custom JavaScript.  Can be specified using </w:t>
             </w:r>
             <w:r>
               <w:rPr>
@@ -1867,8 +1863,6 @@
                 <w:rStyle w:val="RTiSWDocLiteralText"/>
               </w:rPr>
             </w:pPr>
-            <w:bookmarkStart w:id="1" w:name="_GoBack"/>
-            <w:bookmarkEnd w:id="1"/>
             <w:proofErr w:type="spellStart"/>
             <w:r>
               <w:rPr>
@@ -1893,10 +1887,7 @@
             </w:r>
             <w:proofErr w:type="spellEnd"/>
             <w:r>
-              <w:t xml:space="preserve"> object, for example to provide custom JavaScript.  </w:t>
-            </w:r>
-            <w:r>
-              <w:t xml:space="preserve">Can be specified using </w:t>
+              <w:t xml:space="preserve"> object, for example to provide custom JavaScript.  Can be specified using </w:t>
             </w:r>
             <w:r>
               <w:rPr>

</xml_diff>

<commit_message>
Update documenation for recent enhancements to WriteTableToGeoJSON, WriteTimeSeriesToGeoJSON, and WriteTimeSeriesToKML.
</commit_message>
<xml_diff>
--- a/doc/UserManual/Word/60_Command_WriteTableToGeoJSON.docx
+++ b/doc/UserManual/Word/60_Command_WriteTableToGeoJSON.docx
@@ -81,7 +81,10 @@
         <w:t>.</w:t>
       </w:r>
       <w:r>
-        <w:t>00</w:t>
+        <w:t>0</w:t>
+      </w:r>
+      <w:r>
+        <w:t>1</w:t>
       </w:r>
       <w:r>
         <w:t>, 20</w:t>
@@ -99,17 +102,19 @@
         <w:t>0</w:t>
       </w:r>
       <w:r>
+        <w:t>2</w:t>
+      </w:r>
+      <w:r>
+        <w:t>-</w:t>
+      </w:r>
+      <w:r>
         <w:t>1</w:t>
       </w:r>
       <w:r>
-        <w:t>-</w:t>
-      </w:r>
-      <w:r>
-        <w:t>2</w:t>
-      </w:r>
-      <w:r>
-        <w:t>1</w:t>
-      </w:r>
+        <w:t>4</w:t>
+      </w:r>
+      <w:bookmarkStart w:id="0" w:name="_GoBack"/>
+      <w:bookmarkEnd w:id="0"/>
     </w:p>
     <w:p>
       <w:pPr>
@@ -963,7 +968,7 @@
     </w:p>
     <w:p/>
     <w:p>
-      <w:bookmarkStart w:id="0" w:name="replaceValue"/>
+      <w:bookmarkStart w:id="1" w:name="replaceValue"/>
       <w:r>
         <w:t>T</w:t>
       </w:r>
@@ -1399,6 +1404,18 @@
             <w:r>
               <w:t xml:space="preserve">The name of the table column that contains longitude. </w:t>
             </w:r>
+            <w:r>
+              <w:t xml:space="preserve">Can be specified using </w:t>
+            </w:r>
+            <w:r>
+              <w:rPr>
+                <w:rStyle w:val="RTiSWDocLiteralText"/>
+              </w:rPr>
+              <w:t>${Property}</w:t>
+            </w:r>
+            <w:r>
+              <w:t xml:space="preserve"> notation.</w:t>
+            </w:r>
           </w:p>
         </w:tc>
         <w:tc>
@@ -1455,6 +1472,21 @@
             <w:r>
               <w:t>The name of the table column that contains latitude.</w:t>
             </w:r>
+            <w:r>
+              <w:t xml:space="preserve">  </w:t>
+            </w:r>
+            <w:r>
+              <w:t xml:space="preserve">Can be specified using </w:t>
+            </w:r>
+            <w:r>
+              <w:rPr>
+                <w:rStyle w:val="RTiSWDocLiteralText"/>
+              </w:rPr>
+              <w:t>${Property}</w:t>
+            </w:r>
+            <w:r>
+              <w:t xml:space="preserve"> notation.</w:t>
+            </w:r>
           </w:p>
         </w:tc>
         <w:tc>
@@ -1510,6 +1542,21 @@
           <w:p>
             <w:r>
               <w:t>The name of the table column that contains elevation.</w:t>
+            </w:r>
+            <w:r>
+              <w:t xml:space="preserve">  </w:t>
+            </w:r>
+            <w:r>
+              <w:t xml:space="preserve">Can be specified using </w:t>
+            </w:r>
+            <w:r>
+              <w:rPr>
+                <w:rStyle w:val="RTiSWDocLiteralText"/>
+              </w:rPr>
+              <w:t>${Property}</w:t>
+            </w:r>
+            <w:r>
+              <w:t xml:space="preserve"> notation.</w:t>
             </w:r>
           </w:p>
         </w:tc>
@@ -1568,6 +1615,21 @@
           <w:p>
             <w:r>
               <w:t>The name of the table column that contains Well Known Text (WKT) geometry strings.</w:t>
+            </w:r>
+            <w:r>
+              <w:t xml:space="preserve">  </w:t>
+            </w:r>
+            <w:r>
+              <w:t xml:space="preserve">Can be specified using </w:t>
+            </w:r>
+            <w:r>
+              <w:rPr>
+                <w:rStyle w:val="RTiSWDocLiteralText"/>
+              </w:rPr>
+              <w:t>${Property}</w:t>
+            </w:r>
+            <w:r>
+              <w:t xml:space="preserve"> notation.</w:t>
             </w:r>
           </w:p>
         </w:tc>
@@ -1613,8 +1675,6 @@
             <w:r>
               <w:t>mma</w:t>
             </w:r>
-            <w:bookmarkStart w:id="1" w:name="_GoBack"/>
-            <w:bookmarkEnd w:id="1"/>
             <w:r>
               <w:t xml:space="preserve">-separated table column names to include as </w:t>
             </w:r>
@@ -1623,6 +1683,21 @@
             </w:r>
             <w:r>
               <w:t>.</w:t>
+            </w:r>
+            <w:r>
+              <w:t xml:space="preserve">  </w:t>
+            </w:r>
+            <w:r>
+              <w:t xml:space="preserve">Can be specified using </w:t>
+            </w:r>
+            <w:r>
+              <w:rPr>
+                <w:rStyle w:val="RTiSWDocLiteralText"/>
+              </w:rPr>
+              <w:t>${Property}</w:t>
+            </w:r>
+            <w:r>
+              <w:t xml:space="preserve"> notation.</w:t>
             </w:r>
           </w:p>
         </w:tc>
@@ -1681,6 +1756,21 @@
             <w:r>
               <w:t>.</w:t>
             </w:r>
+            <w:r>
+              <w:t xml:space="preserve">  </w:t>
+            </w:r>
+            <w:r>
+              <w:t xml:space="preserve">Can be specified using </w:t>
+            </w:r>
+            <w:r>
+              <w:rPr>
+                <w:rStyle w:val="RTiSWDocLiteralText"/>
+              </w:rPr>
+              <w:t>${Property}</w:t>
+            </w:r>
+            <w:r>
+              <w:t xml:space="preserve"> notation.</w:t>
+            </w:r>
           </w:p>
         </w:tc>
         <w:tc>
@@ -1751,6 +1841,21 @@
             <w:r>
               <w:t xml:space="preserve"> are specified.</w:t>
             </w:r>
+            <w:r>
+              <w:t xml:space="preserve">  </w:t>
+            </w:r>
+            <w:r>
+              <w:t xml:space="preserve">Can be specified using </w:t>
+            </w:r>
+            <w:r>
+              <w:rPr>
+                <w:rStyle w:val="RTiSWDocLiteralText"/>
+              </w:rPr>
+              <w:t>${Property}</w:t>
+            </w:r>
+            <w:r>
+              <w:t xml:space="preserve"> notation.</w:t>
+            </w:r>
           </w:p>
         </w:tc>
         <w:tc>
@@ -1806,6 +1911,7 @@
               <w:rPr>
                 <w:rStyle w:val="RTiSWDocLiteralText"/>
               </w:rPr>
+              <w:lastRenderedPageBreak/>
               <w:t>PrependText</w:t>
             </w:r>
             <w:proofErr w:type="spellEnd"/>
@@ -1908,7 +2014,7 @@
         </w:tc>
       </w:tr>
     </w:tbl>
-    <w:bookmarkEnd w:id="0"/>
+    <w:bookmarkEnd w:id="1"/>
     <w:p>
       <w:pPr>
         <w:rPr>
@@ -1919,7 +2025,6 @@
         <w:rPr>
           <w:color w:val="000000" w:themeColor="text1"/>
         </w:rPr>
-        <w:lastRenderedPageBreak/>
         <w:t>The following example illustrate</w:t>
       </w:r>
       <w:r>

</xml_diff>

<commit_message>
Update documentation for WriteTableToGeoJSON to include new CRSText, IncludeBBBox, and IncludeFeatureBBox parameters.
</commit_message>
<xml_diff>
--- a/doc/UserManual/Word/60_Command_WriteTableToGeoJSON.docx
+++ b/doc/UserManual/Word/60_Command_WriteTableToGeoJSON.docx
@@ -75,7 +75,7 @@
         <w:t>.</w:t>
       </w:r>
       <w:r>
-        <w:t>08</w:t>
+        <w:t>12</w:t>
       </w:r>
       <w:r>
         <w:t>.</w:t>
@@ -84,15 +84,15 @@
         <w:t>0</w:t>
       </w:r>
       <w:r>
+        <w:t>0</w:t>
+      </w:r>
+      <w:r>
+        <w:t>, 20</w:t>
+      </w:r>
+      <w:r>
         <w:t>1</w:t>
       </w:r>
       <w:r>
-        <w:t>, 20</w:t>
-      </w:r>
-      <w:r>
-        <w:t>1</w:t>
-      </w:r>
-      <w:r>
         <w:t>6</w:t>
       </w:r>
       <w:r>
@@ -102,19 +102,17 @@
         <w:t>0</w:t>
       </w:r>
       <w:r>
+        <w:t>8</w:t>
+      </w:r>
+      <w:r>
+        <w:t>-</w:t>
+      </w:r>
+      <w:r>
         <w:t>2</w:t>
       </w:r>
       <w:r>
-        <w:t>-</w:t>
-      </w:r>
-      <w:r>
-        <w:t>1</w:t>
-      </w:r>
-      <w:r>
-        <w:t>4</w:t>
-      </w:r>
-      <w:bookmarkStart w:id="0" w:name="_GoBack"/>
-      <w:bookmarkEnd w:id="0"/>
+        <w:t>0</w:t>
+      </w:r>
     </w:p>
     <w:p>
       <w:pPr>
@@ -340,9 +338,9 @@
         </w:rPr>
         <w:drawing>
           <wp:inline distT="0" distB="0" distL="0" distR="0">
-            <wp:extent cx="5943600" cy="4025900"/>
-            <wp:effectExtent l="0" t="0" r="0" b="0"/>
-            <wp:docPr id="2" name="Picture 2"/>
+            <wp:extent cx="5943600" cy="4017645"/>
+            <wp:effectExtent l="0" t="0" r="0" b="1905"/>
+            <wp:docPr id="1" name="Picture 1"/>
             <wp:cNvGraphicFramePr>
               <a:graphicFrameLocks xmlns:a="http://schemas.openxmlformats.org/drawingml/2006/main" noChangeAspect="1"/>
             </wp:cNvGraphicFramePr>
@@ -350,7 +348,7 @@
               <a:graphicData uri="http://schemas.openxmlformats.org/drawingml/2006/picture">
                 <pic:pic xmlns:pic="http://schemas.openxmlformats.org/drawingml/2006/picture">
                   <pic:nvPicPr>
-                    <pic:cNvPr id="2" name="command_WriteTableToGeoJSON.png"/>
+                    <pic:cNvPr id="1" name="command_WriteTableToGeoJSON.png"/>
                     <pic:cNvPicPr/>
                   </pic:nvPicPr>
                   <pic:blipFill>
@@ -368,7 +366,7 @@
                   <pic:spPr>
                     <a:xfrm>
                       <a:off x="0" y="0"/>
-                      <a:ext cx="5943600" cy="4025900"/>
+                      <a:ext cx="5943600" cy="4017645"/>
                     </a:xfrm>
                     <a:prstGeom prst="rect">
                       <a:avLst/>
@@ -491,9 +489,9 @@
         </w:rPr>
         <w:drawing>
           <wp:inline distT="0" distB="0" distL="0" distR="0">
-            <wp:extent cx="5943600" cy="1494790"/>
+            <wp:extent cx="5943600" cy="1504950"/>
             <wp:effectExtent l="0" t="0" r="0" b="0"/>
-            <wp:docPr id="4" name="Picture 4"/>
+            <wp:docPr id="3" name="Picture 3"/>
             <wp:cNvGraphicFramePr>
               <a:graphicFrameLocks xmlns:a="http://schemas.openxmlformats.org/drawingml/2006/main" noChangeAspect="1"/>
             </wp:cNvGraphicFramePr>
@@ -501,7 +499,7 @@
               <a:graphicData uri="http://schemas.openxmlformats.org/drawingml/2006/picture">
                 <pic:pic xmlns:pic="http://schemas.openxmlformats.org/drawingml/2006/picture">
                   <pic:nvPicPr>
-                    <pic:cNvPr id="4" name="command_WriteTableToGeoJSON_WKTGeometry.png"/>
+                    <pic:cNvPr id="3" name="command_WriteTableToGeoJSON_WKTGeometry.png"/>
                     <pic:cNvPicPr/>
                   </pic:nvPicPr>
                   <pic:blipFill>
@@ -519,7 +517,7 @@
                   <pic:spPr>
                     <a:xfrm>
                       <a:off x="0" y="0"/>
-                      <a:ext cx="5943600" cy="1494790"/>
+                      <a:ext cx="5943600" cy="1504950"/>
                     </a:xfrm>
                     <a:prstGeom prst="rect">
                       <a:avLst/>
@@ -578,7 +576,7 @@
         <w:t>Geometry</w:t>
       </w:r>
       <w:r>
-        <w:t xml:space="preserve"> Data Parameters</w:t>
+        <w:t xml:space="preserve"> Data Parameter</w:t>
       </w:r>
     </w:p>
     <w:p>
@@ -597,30 +595,7 @@
         </w:numPr>
       </w:pPr>
       <w:r>
-        <w:t xml:space="preserve">The following figure illustrates the command syntax for </w:t>
-      </w:r>
-      <w:r>
-        <w:t>specifying</w:t>
-      </w:r>
-      <w:r>
-        <w:t xml:space="preserve"> table</w:t>
-      </w:r>
-      <w:r>
-        <w:t xml:space="preserve"> columns to include as </w:t>
-      </w:r>
-      <w:r>
-        <w:t xml:space="preserve">properties in the </w:t>
-      </w:r>
-      <w:proofErr w:type="spellStart"/>
-      <w:r>
-        <w:t>GeoJSON</w:t>
-      </w:r>
-      <w:proofErr w:type="spellEnd"/>
-      <w:r>
-        <w:t xml:space="preserve"> output</w:t>
-      </w:r>
-      <w:r>
-        <w:t>.</w:t>
+        <w:t>The following figure illustrates the command syntax for coordinate reference system parameter.</w:t>
       </w:r>
     </w:p>
     <w:p>
@@ -645,9 +620,9 @@
         </w:rPr>
         <w:drawing>
           <wp:inline distT="0" distB="0" distL="0" distR="0">
-            <wp:extent cx="5943600" cy="1426210"/>
-            <wp:effectExtent l="0" t="0" r="0" b="2540"/>
-            <wp:docPr id="5" name="Picture 5"/>
+            <wp:extent cx="5943600" cy="1759585"/>
+            <wp:effectExtent l="0" t="0" r="0" b="0"/>
+            <wp:docPr id="9" name="Picture 9"/>
             <wp:cNvGraphicFramePr>
               <a:graphicFrameLocks xmlns:a="http://schemas.openxmlformats.org/drawingml/2006/main" noChangeAspect="1"/>
             </wp:cNvGraphicFramePr>
@@ -655,7 +630,7 @@
               <a:graphicData uri="http://schemas.openxmlformats.org/drawingml/2006/picture">
                 <pic:pic xmlns:pic="http://schemas.openxmlformats.org/drawingml/2006/picture">
                   <pic:nvPicPr>
-                    <pic:cNvPr id="5" name="command_WriteTableToGeoJSON_Properties.png"/>
+                    <pic:cNvPr id="9" name="command_WriteTableToGeoJSON_CRS.png"/>
                     <pic:cNvPicPr/>
                   </pic:nvPicPr>
                   <pic:blipFill>
@@ -673,7 +648,7 @@
                   <pic:spPr>
                     <a:xfrm>
                       <a:off x="0" y="0"/>
-                      <a:ext cx="5943600" cy="1426210"/>
+                      <a:ext cx="5943600" cy="1759585"/>
                     </a:xfrm>
                     <a:prstGeom prst="rect">
                       <a:avLst/>
@@ -692,16 +667,10 @@
       </w:pPr>
       <w:proofErr w:type="spellStart"/>
       <w:r>
-        <w:t>WriteTableTo</w:t>
-      </w:r>
-      <w:r>
-        <w:t>GeoJSON</w:t>
-      </w:r>
-      <w:r>
-        <w:t>_</w:t>
-      </w:r>
-      <w:r>
-        <w:t>Properties</w:t>
+        <w:t>WriteTableToGeoJSON_</w:t>
+      </w:r>
+      <w:r>
+        <w:t>crs</w:t>
       </w:r>
       <w:proofErr w:type="spellEnd"/>
     </w:p>
@@ -712,10 +681,7 @@
       <w:proofErr w:type="spellStart"/>
       <w:proofErr w:type="gramStart"/>
       <w:r>
-        <w:t>WriteTableTo</w:t>
-      </w:r>
-      <w:r>
-        <w:t>GeoJSON</w:t>
+        <w:t>WriteTableToGeoJSON</w:t>
       </w:r>
       <w:proofErr w:type="spellEnd"/>
       <w:r>
@@ -723,13 +689,7 @@
       </w:r>
       <w:proofErr w:type="gramEnd"/>
       <w:r>
-        <w:t xml:space="preserve">) Command Editor for </w:t>
-      </w:r>
-      <w:r>
-        <w:t>Property</w:t>
-      </w:r>
-      <w:r>
-        <w:t xml:space="preserve"> Parameters</w:t>
+        <w:t>) Command Editor for Coordinate Reference System Parameter</w:t>
       </w:r>
     </w:p>
     <w:p>
@@ -748,7 +708,19 @@
         </w:numPr>
       </w:pPr>
       <w:r>
-        <w:t>The following figure illustrates the command syntax for specifying the JavaScript variable for the output object.</w:t>
+        <w:t xml:space="preserve">The following figure illustrates the command syntax for </w:t>
+      </w:r>
+      <w:r>
+        <w:t>bounding box</w:t>
+      </w:r>
+      <w:r>
+        <w:t xml:space="preserve"> parameter</w:t>
+      </w:r>
+      <w:r>
+        <w:t>s</w:t>
+      </w:r>
+      <w:r>
+        <w:t>.</w:t>
       </w:r>
     </w:p>
     <w:p>
@@ -773,9 +745,9 @@
         </w:rPr>
         <w:drawing>
           <wp:inline distT="0" distB="0" distL="0" distR="0">
-            <wp:extent cx="5943600" cy="2237740"/>
+            <wp:extent cx="5943600" cy="1530350"/>
             <wp:effectExtent l="0" t="0" r="0" b="0"/>
-            <wp:docPr id="6" name="Picture 6"/>
+            <wp:docPr id="11" name="Picture 11"/>
             <wp:cNvGraphicFramePr>
               <a:graphicFrameLocks xmlns:a="http://schemas.openxmlformats.org/drawingml/2006/main" noChangeAspect="1"/>
             </wp:cNvGraphicFramePr>
@@ -783,7 +755,7 @@
               <a:graphicData uri="http://schemas.openxmlformats.org/drawingml/2006/picture">
                 <pic:pic xmlns:pic="http://schemas.openxmlformats.org/drawingml/2006/picture">
                   <pic:nvPicPr>
-                    <pic:cNvPr id="6" name="command_WriteTableToGeoJSON_JavaScript.png"/>
+                    <pic:cNvPr id="11" name="command_WriteTableToGeoJSON_bbox.png"/>
                     <pic:cNvPicPr/>
                   </pic:nvPicPr>
                   <pic:blipFill>
@@ -801,7 +773,7 @@
                   <pic:spPr>
                     <a:xfrm>
                       <a:off x="0" y="0"/>
-                      <a:ext cx="5943600" cy="2237740"/>
+                      <a:ext cx="5943600" cy="1530350"/>
                     </a:xfrm>
                     <a:prstGeom prst="rect">
                       <a:avLst/>
@@ -820,7 +792,10 @@
       </w:pPr>
       <w:proofErr w:type="spellStart"/>
       <w:r>
-        <w:t>WriteTableToGeoJSON_JavaScript</w:t>
+        <w:t>WriteTableToGeoJSON_</w:t>
+      </w:r>
+      <w:r>
+        <w:t>bbox</w:t>
       </w:r>
       <w:proofErr w:type="spellEnd"/>
     </w:p>
@@ -839,7 +814,16 @@
       </w:r>
       <w:proofErr w:type="gramEnd"/>
       <w:r>
-        <w:t>) Command Editor for JavaScript Parameters</w:t>
+        <w:t xml:space="preserve">) Command Editor for </w:t>
+      </w:r>
+      <w:r>
+        <w:t>Bounding Box</w:t>
+      </w:r>
+      <w:r>
+        <w:t xml:space="preserve"> Parameter</w:t>
+      </w:r>
+      <w:r>
+        <w:t>s</w:t>
       </w:r>
     </w:p>
     <w:p>
@@ -864,7 +848,19 @@
       </w:pPr>
       <w:r>
         <w:lastRenderedPageBreak/>
-        <w:t xml:space="preserve">The following figure illustrates the command syntax for specifying inserts before and after the </w:t>
+        <w:t xml:space="preserve">The following figure illustrates the command syntax for </w:t>
+      </w:r>
+      <w:r>
+        <w:t>specifying</w:t>
+      </w:r>
+      <w:r>
+        <w:t xml:space="preserve"> table</w:t>
+      </w:r>
+      <w:r>
+        <w:t xml:space="preserve"> columns to include as </w:t>
+      </w:r>
+      <w:r>
+        <w:t xml:space="preserve">properties in the </w:t>
       </w:r>
       <w:proofErr w:type="spellStart"/>
       <w:r>
@@ -872,7 +868,10 @@
       </w:r>
       <w:proofErr w:type="spellEnd"/>
       <w:r>
-        <w:t xml:space="preserve"> content.</w:t>
+        <w:t xml:space="preserve"> output</w:t>
+      </w:r>
+      <w:r>
+        <w:t>.</w:t>
       </w:r>
     </w:p>
     <w:p>
@@ -897,9 +896,9 @@
         </w:rPr>
         <w:drawing>
           <wp:inline distT="0" distB="0" distL="0" distR="0">
-            <wp:extent cx="5943600" cy="1543685"/>
+            <wp:extent cx="5943600" cy="1393825"/>
             <wp:effectExtent l="0" t="0" r="0" b="0"/>
-            <wp:docPr id="8" name="Picture 8"/>
+            <wp:docPr id="12" name="Picture 12"/>
             <wp:cNvGraphicFramePr>
               <a:graphicFrameLocks xmlns:a="http://schemas.openxmlformats.org/drawingml/2006/main" noChangeAspect="1"/>
             </wp:cNvGraphicFramePr>
@@ -907,7 +906,7 @@
               <a:graphicData uri="http://schemas.openxmlformats.org/drawingml/2006/picture">
                 <pic:pic xmlns:pic="http://schemas.openxmlformats.org/drawingml/2006/picture">
                   <pic:nvPicPr>
-                    <pic:cNvPr id="8" name="command_WriteTableToGeoJSON_Inserts.png"/>
+                    <pic:cNvPr id="12" name="command_WriteTableToGeoJSON_Properties.png"/>
                     <pic:cNvPicPr/>
                   </pic:nvPicPr>
                   <pic:blipFill>
@@ -925,7 +924,7 @@
                   <pic:spPr>
                     <a:xfrm>
                       <a:off x="0" y="0"/>
-                      <a:ext cx="5943600" cy="1543685"/>
+                      <a:ext cx="5943600" cy="1393825"/>
                     </a:xfrm>
                     <a:prstGeom prst="rect">
                       <a:avLst/>
@@ -944,7 +943,16 @@
       </w:pPr>
       <w:proofErr w:type="spellStart"/>
       <w:r>
-        <w:t>WriteTableToGeoJSON_Inserts</w:t>
+        <w:t>WriteTableTo</w:t>
+      </w:r>
+      <w:r>
+        <w:t>GeoJSON</w:t>
+      </w:r>
+      <w:r>
+        <w:t>_</w:t>
+      </w:r>
+      <w:r>
+        <w:t>Properties</w:t>
       </w:r>
       <w:proofErr w:type="spellEnd"/>
     </w:p>
@@ -955,6 +963,125 @@
       <w:proofErr w:type="spellStart"/>
       <w:proofErr w:type="gramStart"/>
       <w:r>
+        <w:t>WriteTableTo</w:t>
+      </w:r>
+      <w:r>
+        <w:t>GeoJSON</w:t>
+      </w:r>
+      <w:proofErr w:type="spellEnd"/>
+      <w:r>
+        <w:t>(</w:t>
+      </w:r>
+      <w:proofErr w:type="gramEnd"/>
+      <w:r>
+        <w:t xml:space="preserve">) Command Editor for </w:t>
+      </w:r>
+      <w:r>
+        <w:t>Property</w:t>
+      </w:r>
+      <w:r>
+        <w:t xml:space="preserve"> Parameters</w:t>
+      </w:r>
+    </w:p>
+    <w:p>
+      <w:pPr>
+        <w:numPr>
+          <w:ilvl w:val="12"/>
+          <w:numId w:val="0"/>
+        </w:numPr>
+      </w:pPr>
+    </w:p>
+    <w:p>
+      <w:pPr>
+        <w:numPr>
+          <w:ilvl w:val="12"/>
+          <w:numId w:val="0"/>
+        </w:numPr>
+      </w:pPr>
+      <w:r>
+        <w:t>The following figure illustrates the command syntax for specifying the JavaScript variable for the output object.</w:t>
+      </w:r>
+    </w:p>
+    <w:p>
+      <w:pPr>
+        <w:numPr>
+          <w:ilvl w:val="12"/>
+          <w:numId w:val="0"/>
+        </w:numPr>
+      </w:pPr>
+    </w:p>
+    <w:p>
+      <w:pPr>
+        <w:numPr>
+          <w:ilvl w:val="12"/>
+          <w:numId w:val="0"/>
+        </w:numPr>
+        <w:jc w:val="center"/>
+      </w:pPr>
+      <w:r>
+        <w:rPr>
+          <w:noProof/>
+        </w:rPr>
+        <w:drawing>
+          <wp:inline distT="0" distB="0" distL="0" distR="0">
+            <wp:extent cx="5943600" cy="2211070"/>
+            <wp:effectExtent l="0" t="0" r="0" b="0"/>
+            <wp:docPr id="13" name="Picture 13"/>
+            <wp:cNvGraphicFramePr>
+              <a:graphicFrameLocks xmlns:a="http://schemas.openxmlformats.org/drawingml/2006/main" noChangeAspect="1"/>
+            </wp:cNvGraphicFramePr>
+            <a:graphic xmlns:a="http://schemas.openxmlformats.org/drawingml/2006/main">
+              <a:graphicData uri="http://schemas.openxmlformats.org/drawingml/2006/picture">
+                <pic:pic xmlns:pic="http://schemas.openxmlformats.org/drawingml/2006/picture">
+                  <pic:nvPicPr>
+                    <pic:cNvPr id="13" name="command_WriteTableToGeoJSON_JavaScript.png"/>
+                    <pic:cNvPicPr/>
+                  </pic:nvPicPr>
+                  <pic:blipFill>
+                    <a:blip r:embed="rId12">
+                      <a:extLst>
+                        <a:ext uri="{28A0092B-C50C-407E-A947-70E740481C1C}">
+                          <a14:useLocalDpi xmlns:a14="http://schemas.microsoft.com/office/drawing/2010/main" val="0"/>
+                        </a:ext>
+                      </a:extLst>
+                    </a:blip>
+                    <a:stretch>
+                      <a:fillRect/>
+                    </a:stretch>
+                  </pic:blipFill>
+                  <pic:spPr>
+                    <a:xfrm>
+                      <a:off x="0" y="0"/>
+                      <a:ext cx="5943600" cy="2211070"/>
+                    </a:xfrm>
+                    <a:prstGeom prst="rect">
+                      <a:avLst/>
+                    </a:prstGeom>
+                  </pic:spPr>
+                </pic:pic>
+              </a:graphicData>
+            </a:graphic>
+          </wp:inline>
+        </w:drawing>
+      </w:r>
+    </w:p>
+    <w:p>
+      <w:pPr>
+        <w:pStyle w:val="RTiSWDocNote"/>
+      </w:pPr>
+      <w:proofErr w:type="spellStart"/>
+      <w:r>
+        <w:t>WriteTableToGeoJSON_JavaScript</w:t>
+      </w:r>
+      <w:proofErr w:type="spellEnd"/>
+    </w:p>
+    <w:p>
+      <w:pPr>
+        <w:pStyle w:val="RTiSWDocFigureTableTitle"/>
+      </w:pPr>
+      <w:proofErr w:type="spellStart"/>
+      <w:proofErr w:type="gramStart"/>
+      <w:r>
         <w:t>WriteTableToGeoJSON</w:t>
       </w:r>
       <w:proofErr w:type="spellEnd"/>
@@ -963,13 +1090,137 @@
       </w:r>
       <w:proofErr w:type="gramEnd"/>
       <w:r>
+        <w:t>) Command Editor for JavaScript Parameters</w:t>
+      </w:r>
+    </w:p>
+    <w:p>
+      <w:pPr>
+        <w:numPr>
+          <w:ilvl w:val="12"/>
+          <w:numId w:val="0"/>
+        </w:numPr>
+      </w:pPr>
+    </w:p>
+    <w:p>
+      <w:pPr>
+        <w:numPr>
+          <w:ilvl w:val="12"/>
+          <w:numId w:val="0"/>
+        </w:numPr>
+      </w:pPr>
+      <w:r>
+        <w:t xml:space="preserve">The following figure illustrates the command syntax for specifying inserts before and after the </w:t>
+      </w:r>
+      <w:proofErr w:type="spellStart"/>
+      <w:r>
+        <w:t>GeoJSON</w:t>
+      </w:r>
+      <w:proofErr w:type="spellEnd"/>
+      <w:r>
+        <w:t xml:space="preserve"> content.</w:t>
+      </w:r>
+    </w:p>
+    <w:p>
+      <w:pPr>
+        <w:numPr>
+          <w:ilvl w:val="12"/>
+          <w:numId w:val="0"/>
+        </w:numPr>
+      </w:pPr>
+    </w:p>
+    <w:p>
+      <w:pPr>
+        <w:numPr>
+          <w:ilvl w:val="12"/>
+          <w:numId w:val="0"/>
+        </w:numPr>
+        <w:jc w:val="center"/>
+      </w:pPr>
+      <w:r>
+        <w:rPr>
+          <w:noProof/>
+        </w:rPr>
+        <w:drawing>
+          <wp:inline distT="0" distB="0" distL="0" distR="0">
+            <wp:extent cx="5943600" cy="1518285"/>
+            <wp:effectExtent l="0" t="0" r="0" b="5715"/>
+            <wp:docPr id="14" name="Picture 14"/>
+            <wp:cNvGraphicFramePr>
+              <a:graphicFrameLocks xmlns:a="http://schemas.openxmlformats.org/drawingml/2006/main" noChangeAspect="1"/>
+            </wp:cNvGraphicFramePr>
+            <a:graphic xmlns:a="http://schemas.openxmlformats.org/drawingml/2006/main">
+              <a:graphicData uri="http://schemas.openxmlformats.org/drawingml/2006/picture">
+                <pic:pic xmlns:pic="http://schemas.openxmlformats.org/drawingml/2006/picture">
+                  <pic:nvPicPr>
+                    <pic:cNvPr id="14" name="command_WriteTableToGeoJSON_Inserts.png"/>
+                    <pic:cNvPicPr/>
+                  </pic:nvPicPr>
+                  <pic:blipFill>
+                    <a:blip r:embed="rId13">
+                      <a:extLst>
+                        <a:ext uri="{28A0092B-C50C-407E-A947-70E740481C1C}">
+                          <a14:useLocalDpi xmlns:a14="http://schemas.microsoft.com/office/drawing/2010/main" val="0"/>
+                        </a:ext>
+                      </a:extLst>
+                    </a:blip>
+                    <a:stretch>
+                      <a:fillRect/>
+                    </a:stretch>
+                  </pic:blipFill>
+                  <pic:spPr>
+                    <a:xfrm>
+                      <a:off x="0" y="0"/>
+                      <a:ext cx="5943600" cy="1518285"/>
+                    </a:xfrm>
+                    <a:prstGeom prst="rect">
+                      <a:avLst/>
+                    </a:prstGeom>
+                  </pic:spPr>
+                </pic:pic>
+              </a:graphicData>
+            </a:graphic>
+          </wp:inline>
+        </w:drawing>
+      </w:r>
+    </w:p>
+    <w:p>
+      <w:pPr>
+        <w:pStyle w:val="RTiSWDocNote"/>
+      </w:pPr>
+      <w:proofErr w:type="spellStart"/>
+      <w:r>
+        <w:t>WriteTableToGeoJSON_Inserts</w:t>
+      </w:r>
+      <w:proofErr w:type="spellEnd"/>
+    </w:p>
+    <w:p>
+      <w:pPr>
+        <w:pStyle w:val="RTiSWDocFigureTableTitle"/>
+      </w:pPr>
+      <w:proofErr w:type="spellStart"/>
+      <w:proofErr w:type="gramStart"/>
+      <w:r>
+        <w:t>WriteTableToGeoJSON</w:t>
+      </w:r>
+      <w:proofErr w:type="spellEnd"/>
+      <w:r>
+        <w:t>(</w:t>
+      </w:r>
+      <w:proofErr w:type="gramEnd"/>
+      <w:r>
         <w:t>) Command Editor for Text Insert Parameters</w:t>
       </w:r>
     </w:p>
     <w:p/>
     <w:p>
-      <w:bookmarkStart w:id="1" w:name="replaceValue"/>
-      <w:r>
+      <w:bookmarkStart w:id="0" w:name="replaceValue"/>
+      <w:r>
+        <w:br w:type="page"/>
+      </w:r>
+    </w:p>
+    <w:p>
+      <w:r>
+        <w:lastRenderedPageBreak/>
         <w:t>T</w:t>
       </w:r>
       <w:r>
@@ -1075,7 +1326,7 @@
     <w:p/>
     <w:tbl>
       <w:tblPr>
-        <w:tblW w:w="0" w:type="auto"/>
+        <w:tblW w:w="9895" w:type="dxa"/>
         <w:jc w:val="center"/>
         <w:tblBorders>
           <w:top w:val="single" w:sz="4" w:space="0" w:color="auto"/>
@@ -1088,9 +1339,9 @@
         <w:tblLook w:val="0000" w:firstRow="0" w:lastRow="0" w:firstColumn="0" w:lastColumn="0" w:noHBand="0" w:noVBand="0"/>
       </w:tblPr>
       <w:tblGrid>
-        <w:gridCol w:w="2065"/>
-        <w:gridCol w:w="5251"/>
-        <w:gridCol w:w="1823"/>
+        <w:gridCol w:w="2155"/>
+        <w:gridCol w:w="5878"/>
+        <w:gridCol w:w="1862"/>
       </w:tblGrid>
       <w:tr>
         <w:trPr>
@@ -1099,7 +1350,7 @@
         </w:trPr>
         <w:tc>
           <w:tcPr>
-            <w:tcW w:w="2065" w:type="dxa"/>
+            <w:tcW w:w="2155" w:type="dxa"/>
             <w:shd w:val="clear" w:color="auto" w:fill="C0C0C0"/>
           </w:tcPr>
           <w:p>
@@ -1113,7 +1364,7 @@
         </w:tc>
         <w:tc>
           <w:tcPr>
-            <w:tcW w:w="5251" w:type="dxa"/>
+            <w:tcW w:w="5878" w:type="dxa"/>
             <w:shd w:val="clear" w:color="auto" w:fill="C0C0C0"/>
           </w:tcPr>
           <w:p>
@@ -1127,7 +1378,7 @@
         </w:tc>
         <w:tc>
           <w:tcPr>
-            <w:tcW w:w="1823" w:type="dxa"/>
+            <w:tcW w:w="1862" w:type="dxa"/>
             <w:shd w:val="clear" w:color="auto" w:fill="C0C0C0"/>
           </w:tcPr>
           <w:p>
@@ -1146,7 +1397,7 @@
         </w:trPr>
         <w:tc>
           <w:tcPr>
-            <w:tcW w:w="2065" w:type="dxa"/>
+            <w:tcW w:w="2155" w:type="dxa"/>
           </w:tcPr>
           <w:p>
             <w:pPr>
@@ -1166,7 +1417,7 @@
         </w:tc>
         <w:tc>
           <w:tcPr>
-            <w:tcW w:w="5251" w:type="dxa"/>
+            <w:tcW w:w="5878" w:type="dxa"/>
           </w:tcPr>
           <w:p>
             <w:r>
@@ -1194,7 +1445,7 @@
         </w:tc>
         <w:tc>
           <w:tcPr>
-            <w:tcW w:w="1823" w:type="dxa"/>
+            <w:tcW w:w="1862" w:type="dxa"/>
           </w:tcPr>
           <w:p>
             <w:r>
@@ -1209,7 +1460,7 @@
         </w:trPr>
         <w:tc>
           <w:tcPr>
-            <w:tcW w:w="2065" w:type="dxa"/>
+            <w:tcW w:w="2155" w:type="dxa"/>
           </w:tcPr>
           <w:p>
             <w:pPr>
@@ -1235,7 +1486,7 @@
         </w:tc>
         <w:tc>
           <w:tcPr>
-            <w:tcW w:w="5251" w:type="dxa"/>
+            <w:tcW w:w="5878" w:type="dxa"/>
           </w:tcPr>
           <w:p>
             <w:r>
@@ -1280,7 +1531,7 @@
         </w:tc>
         <w:tc>
           <w:tcPr>
-            <w:tcW w:w="1823" w:type="dxa"/>
+            <w:tcW w:w="1862" w:type="dxa"/>
           </w:tcPr>
           <w:p>
             <w:r>
@@ -1295,7 +1546,7 @@
         </w:trPr>
         <w:tc>
           <w:tcPr>
-            <w:tcW w:w="2065" w:type="dxa"/>
+            <w:tcW w:w="2155" w:type="dxa"/>
           </w:tcPr>
           <w:p>
             <w:pPr>
@@ -1313,7 +1564,7 @@
         </w:tc>
         <w:tc>
           <w:tcPr>
-            <w:tcW w:w="5251" w:type="dxa"/>
+            <w:tcW w:w="5878" w:type="dxa"/>
           </w:tcPr>
           <w:p>
             <w:r>
@@ -1349,7 +1600,7 @@
         </w:tc>
         <w:tc>
           <w:tcPr>
-            <w:tcW w:w="1823" w:type="dxa"/>
+            <w:tcW w:w="1862" w:type="dxa"/>
           </w:tcPr>
           <w:p>
             <w:r>
@@ -1367,7 +1618,7 @@
         </w:trPr>
         <w:tc>
           <w:tcPr>
-            <w:tcW w:w="2065" w:type="dxa"/>
+            <w:tcW w:w="2155" w:type="dxa"/>
           </w:tcPr>
           <w:p>
             <w:pPr>
@@ -1398,7 +1649,7 @@
         </w:tc>
         <w:tc>
           <w:tcPr>
-            <w:tcW w:w="5251" w:type="dxa"/>
+            <w:tcW w:w="5878" w:type="dxa"/>
           </w:tcPr>
           <w:p>
             <w:r>
@@ -1420,7 +1671,7 @@
         </w:tc>
         <w:tc>
           <w:tcPr>
-            <w:tcW w:w="1823" w:type="dxa"/>
+            <w:tcW w:w="1862" w:type="dxa"/>
           </w:tcPr>
           <w:p>
             <w:r>
@@ -1435,7 +1686,7 @@
         </w:trPr>
         <w:tc>
           <w:tcPr>
-            <w:tcW w:w="2065" w:type="dxa"/>
+            <w:tcW w:w="2155" w:type="dxa"/>
           </w:tcPr>
           <w:p>
             <w:pPr>
@@ -1466,17 +1717,14 @@
         </w:tc>
         <w:tc>
           <w:tcPr>
-            <w:tcW w:w="5251" w:type="dxa"/>
+            <w:tcW w:w="5878" w:type="dxa"/>
           </w:tcPr>
           <w:p>
             <w:r>
               <w:t>The name of the table column that contains latitude.</w:t>
             </w:r>
             <w:r>
-              <w:t xml:space="preserve">  </w:t>
-            </w:r>
-            <w:r>
-              <w:t xml:space="preserve">Can be specified using </w:t>
+              <w:t xml:space="preserve">  Can be specified using </w:t>
             </w:r>
             <w:r>
               <w:rPr>
@@ -1491,7 +1739,7 @@
         </w:tc>
         <w:tc>
           <w:tcPr>
-            <w:tcW w:w="1823" w:type="dxa"/>
+            <w:tcW w:w="1862" w:type="dxa"/>
           </w:tcPr>
           <w:p>
             <w:r>
@@ -1506,7 +1754,7 @@
         </w:trPr>
         <w:tc>
           <w:tcPr>
-            <w:tcW w:w="2065" w:type="dxa"/>
+            <w:tcW w:w="2155" w:type="dxa"/>
           </w:tcPr>
           <w:p>
             <w:pPr>
@@ -1537,17 +1785,14 @@
         </w:tc>
         <w:tc>
           <w:tcPr>
-            <w:tcW w:w="5251" w:type="dxa"/>
+            <w:tcW w:w="5878" w:type="dxa"/>
           </w:tcPr>
           <w:p>
             <w:r>
               <w:t>The name of the table column that contains elevation.</w:t>
             </w:r>
             <w:r>
-              <w:t xml:space="preserve">  </w:t>
-            </w:r>
-            <w:r>
-              <w:t xml:space="preserve">Can be specified using </w:t>
+              <w:t xml:space="preserve">  Can be specified using </w:t>
             </w:r>
             <w:r>
               <w:rPr>
@@ -1562,7 +1807,7 @@
         </w:tc>
         <w:tc>
           <w:tcPr>
-            <w:tcW w:w="1823" w:type="dxa"/>
+            <w:tcW w:w="1862" w:type="dxa"/>
           </w:tcPr>
           <w:p>
             <w:r>
@@ -1577,7 +1822,7 @@
         </w:trPr>
         <w:tc>
           <w:tcPr>
-            <w:tcW w:w="2065" w:type="dxa"/>
+            <w:tcW w:w="2155" w:type="dxa"/>
           </w:tcPr>
           <w:p>
             <w:pPr>
@@ -1610,17 +1855,14 @@
         </w:tc>
         <w:tc>
           <w:tcPr>
-            <w:tcW w:w="5251" w:type="dxa"/>
+            <w:tcW w:w="5878" w:type="dxa"/>
           </w:tcPr>
           <w:p>
             <w:r>
               <w:t>The name of the table column that contains Well Known Text (WKT) geometry strings.</w:t>
             </w:r>
             <w:r>
-              <w:t xml:space="preserve">  </w:t>
-            </w:r>
-            <w:r>
-              <w:t xml:space="preserve">Can be specified using </w:t>
+              <w:t xml:space="preserve">  Can be specified using </w:t>
             </w:r>
             <w:r>
               <w:rPr>
@@ -1635,7 +1877,7 @@
         </w:tc>
         <w:tc>
           <w:tcPr>
-            <w:tcW w:w="1823" w:type="dxa"/>
+            <w:tcW w:w="1862" w:type="dxa"/>
           </w:tcPr>
           <w:p/>
         </w:tc>
@@ -1646,7 +1888,7 @@
         </w:trPr>
         <w:tc>
           <w:tcPr>
-            <w:tcW w:w="2065" w:type="dxa"/>
+            <w:tcW w:w="2155" w:type="dxa"/>
           </w:tcPr>
           <w:p>
             <w:pPr>
@@ -1659,55 +1901,162 @@
               <w:rPr>
                 <w:rStyle w:val="RTiSWDocLiteralText"/>
               </w:rPr>
-              <w:t>IncludeColumns</w:t>
+              <w:t>CRSText</w:t>
             </w:r>
             <w:proofErr w:type="spellEnd"/>
           </w:p>
         </w:tc>
         <w:tc>
           <w:tcPr>
-            <w:tcW w:w="5251" w:type="dxa"/>
+            <w:tcW w:w="5878" w:type="dxa"/>
           </w:tcPr>
           <w:p>
             <w:r>
-              <w:t>List of co</w:t>
-            </w:r>
-            <w:r>
-              <w:t>mma</w:t>
-            </w:r>
-            <w:r>
-              <w:t xml:space="preserve">-separated table column names to include as </w:t>
-            </w:r>
-            <w:r>
-              <w:t>feature properties</w:t>
-            </w:r>
-            <w:r>
-              <w:t>.</w:t>
-            </w:r>
-            <w:r>
-              <w:t xml:space="preserve">  </w:t>
-            </w:r>
-            <w:r>
-              <w:t xml:space="preserve">Can be specified using </w:t>
-            </w:r>
-            <w:r>
-              <w:rPr>
-                <w:rStyle w:val="RTiSWDocLiteralText"/>
-              </w:rPr>
-              <w:t>${Property}</w:t>
-            </w:r>
-            <w:r>
-              <w:t xml:space="preserve"> notation.</w:t>
+              <w:t>Full text to define the coordinate reference system</w:t>
+            </w:r>
+            <w:r>
+              <w:t xml:space="preserve"> using the </w:t>
+            </w:r>
+            <w:proofErr w:type="spellStart"/>
+            <w:r>
+              <w:rPr>
+                <w:rStyle w:val="RTiSWDocLiteralText"/>
+              </w:rPr>
+              <w:t>crs</w:t>
+            </w:r>
+            <w:proofErr w:type="spellEnd"/>
+            <w:r>
+              <w:t xml:space="preserve"> </w:t>
+            </w:r>
+            <w:proofErr w:type="spellStart"/>
+            <w:r>
+              <w:t>GeoJSON</w:t>
+            </w:r>
+            <w:proofErr w:type="spellEnd"/>
+            <w:r>
+              <w:t xml:space="preserve"> property</w:t>
+            </w:r>
+            <w:r>
+              <w:t xml:space="preserve">.  The text will be inserted at the top level of the </w:t>
+            </w:r>
+            <w:proofErr w:type="spellStart"/>
+            <w:r>
+              <w:t>GeoJSON</w:t>
+            </w:r>
+            <w:proofErr w:type="spellEnd"/>
+            <w:r>
+              <w:t>.  This should be used when other than geographic coordinates are used.</w:t>
+            </w:r>
+            <w:r>
+              <w:t xml:space="preserve">  For more information, see:</w:t>
+            </w:r>
+          </w:p>
+          <w:p>
+            <w:pPr>
+              <w:pStyle w:val="ListParagraph"/>
+              <w:numPr>
+                <w:ilvl w:val="0"/>
+                <w:numId w:val="15"/>
+              </w:numPr>
+            </w:pPr>
+            <w:r>
+              <w:t>http://geojson.org/geojson-spec.html#named-crs</w:t>
+            </w:r>
+            <w:bookmarkStart w:id="1" w:name="_GoBack"/>
+            <w:bookmarkEnd w:id="1"/>
+          </w:p>
+          <w:p>
+            <w:pPr>
+              <w:pStyle w:val="ListParagraph"/>
+              <w:numPr>
+                <w:ilvl w:val="0"/>
+                <w:numId w:val="15"/>
+              </w:numPr>
+            </w:pPr>
+            <w:r>
+              <w:fldChar w:fldCharType="begin"/>
+            </w:r>
+            <w:r>
+              <w:instrText xml:space="preserve"> HYPERLINK "https://en.wikipedia.org/wiki/Spatial_reference_system" </w:instrText>
+            </w:r>
+            <w:r>
+              <w:fldChar w:fldCharType="separate"/>
+            </w:r>
+            <w:r>
+              <w:rPr>
+                <w:rStyle w:val="Hyperlink"/>
+              </w:rPr>
+              <w:t>https://en.wikipedia.org/wiki/Spatial_reference_system</w:t>
+            </w:r>
+            <w:r>
+              <w:rPr>
+                <w:rStyle w:val="Hyperlink"/>
+              </w:rPr>
+              <w:fldChar w:fldCharType="end"/>
+            </w:r>
+          </w:p>
+          <w:p>
+            <w:pPr>
+              <w:pStyle w:val="ListParagraph"/>
+              <w:numPr>
+                <w:ilvl w:val="0"/>
+                <w:numId w:val="15"/>
+              </w:numPr>
+            </w:pPr>
+            <w:r>
+              <w:t>http://spatialreference.org/</w:t>
             </w:r>
           </w:p>
         </w:tc>
         <w:tc>
           <w:tcPr>
-            <w:tcW w:w="1823" w:type="dxa"/>
+            <w:tcW w:w="1862" w:type="dxa"/>
           </w:tcPr>
           <w:p>
             <w:r>
-              <w:t>Include all columns.</w:t>
+              <w:t xml:space="preserve">No </w:t>
+            </w:r>
+            <w:proofErr w:type="spellStart"/>
+            <w:r>
+              <w:rPr>
+                <w:rStyle w:val="RTiSWDocLiteralText"/>
+              </w:rPr>
+              <w:t>crs</w:t>
+            </w:r>
+            <w:proofErr w:type="spellEnd"/>
+            <w:r>
+              <w:t xml:space="preserve"> property is</w:t>
+            </w:r>
+            <w:r>
+              <w:t xml:space="preserve"> included</w:t>
+            </w:r>
+            <w:r>
+              <w:t xml:space="preserve"> which means that </w:t>
+            </w:r>
+            <w:proofErr w:type="spellStart"/>
+            <w:r>
+              <w:t>GeoJSON</w:t>
+            </w:r>
+            <w:proofErr w:type="spellEnd"/>
+            <w:r>
+              <w:t xml:space="preserve"> defaults to </w:t>
+            </w:r>
+            <w:r>
+              <w:rPr>
+                <w:rStyle w:val="RTiSWDocLiteralText"/>
+              </w:rPr>
+              <w:t>EPSG</w:t>
+            </w:r>
+            <w:proofErr w:type="gramStart"/>
+            <w:r>
+              <w:rPr>
+                <w:rStyle w:val="RTiSWDocLiteralText"/>
+              </w:rPr>
+              <w:t>:4326</w:t>
+            </w:r>
+            <w:proofErr w:type="gramEnd"/>
+            <w:r>
+              <w:t xml:space="preserve"> (geographic).</w:t>
             </w:r>
           </w:p>
         </w:tc>
@@ -1718,7 +2067,7 @@
         </w:trPr>
         <w:tc>
           <w:tcPr>
-            <w:tcW w:w="2065" w:type="dxa"/>
+            <w:tcW w:w="2155" w:type="dxa"/>
           </w:tcPr>
           <w:p>
             <w:pPr>
@@ -1731,55 +2080,64 @@
               <w:rPr>
                 <w:rStyle w:val="RTiSWDocLiteralText"/>
               </w:rPr>
-              <w:t>ExcludeColumns</w:t>
+              <w:t>IncludeBBox</w:t>
             </w:r>
             <w:proofErr w:type="spellEnd"/>
           </w:p>
         </w:tc>
         <w:tc>
           <w:tcPr>
-            <w:tcW w:w="5251" w:type="dxa"/>
+            <w:tcW w:w="5878" w:type="dxa"/>
           </w:tcPr>
           <w:p>
             <w:r>
-              <w:t>List of co</w:t>
-            </w:r>
-            <w:r>
-              <w:t>mma</w:t>
-            </w:r>
-            <w:r>
-              <w:t xml:space="preserve">-separated table column names to exclude as </w:t>
-            </w:r>
-            <w:r>
-              <w:t>feature properties</w:t>
-            </w:r>
-            <w:r>
-              <w:t>.</w:t>
-            </w:r>
-            <w:r>
-              <w:t xml:space="preserve">  </w:t>
-            </w:r>
-            <w:r>
-              <w:t xml:space="preserve">Can be specified using </w:t>
-            </w:r>
-            <w:r>
-              <w:rPr>
-                <w:rStyle w:val="RTiSWDocLiteralText"/>
-              </w:rPr>
-              <w:t>${Property}</w:t>
-            </w:r>
-            <w:r>
-              <w:t xml:space="preserve"> notation.</w:t>
+              <w:t xml:space="preserve">Indicate whether to include </w:t>
+            </w:r>
+            <w:proofErr w:type="spellStart"/>
+            <w:r>
+              <w:rPr>
+                <w:rStyle w:val="RTiSWDocLiteralText"/>
+              </w:rPr>
+              <w:t>bbox</w:t>
+            </w:r>
+            <w:proofErr w:type="spellEnd"/>
+            <w:r>
+              <w:t xml:space="preserve"> </w:t>
+            </w:r>
+            <w:proofErr w:type="spellStart"/>
+            <w:r>
+              <w:t>GeoJSON</w:t>
+            </w:r>
+            <w:proofErr w:type="spellEnd"/>
+            <w:r>
+              <w:t xml:space="preserve"> property</w:t>
+            </w:r>
+            <w:r>
+              <w:t xml:space="preserve"> for </w:t>
+            </w:r>
+            <w:r>
+              <w:t xml:space="preserve">the </w:t>
+            </w:r>
+            <w:r>
+              <w:t>full layer.</w:t>
             </w:r>
           </w:p>
         </w:tc>
         <w:tc>
           <w:tcPr>
-            <w:tcW w:w="1823" w:type="dxa"/>
+            <w:tcW w:w="1862" w:type="dxa"/>
           </w:tcPr>
           <w:p>
-            <w:r>
-              <w:t>Exclude no columns.</w:t>
+            <w:pPr>
+              <w:rPr>
+                <w:rStyle w:val="RTiSWDocLiteralText"/>
+              </w:rPr>
+            </w:pPr>
+            <w:r>
+              <w:rPr>
+                <w:rStyle w:val="RTiSWDocLiteralText"/>
+              </w:rPr>
+              <w:t>True</w:t>
             </w:r>
           </w:p>
         </w:tc>
@@ -1790,7 +2148,7 @@
         </w:trPr>
         <w:tc>
           <w:tcPr>
-            <w:tcW w:w="2065" w:type="dxa"/>
+            <w:tcW w:w="2155" w:type="dxa"/>
           </w:tcPr>
           <w:p>
             <w:pPr>
@@ -1798,96 +2156,73 @@
                 <w:rStyle w:val="RTiSWDocLiteralText"/>
               </w:rPr>
             </w:pPr>
+            <w:r>
+              <w:rPr>
+                <w:rStyle w:val="RTiSWDocLiteralText"/>
+              </w:rPr>
+              <w:t>Include</w:t>
+            </w:r>
+          </w:p>
+          <w:p>
+            <w:pPr>
+              <w:rPr>
+                <w:rStyle w:val="RTiSWDocLiteralText"/>
+              </w:rPr>
+            </w:pPr>
             <w:proofErr w:type="spellStart"/>
             <w:r>
               <w:rPr>
                 <w:rStyle w:val="RTiSWDocLiteralText"/>
               </w:rPr>
-              <w:t>JavaScriptVar</w:t>
+              <w:t>FeatureBBox</w:t>
             </w:r>
             <w:proofErr w:type="spellEnd"/>
           </w:p>
         </w:tc>
         <w:tc>
           <w:tcPr>
-            <w:tcW w:w="5251" w:type="dxa"/>
+            <w:tcW w:w="5878" w:type="dxa"/>
           </w:tcPr>
           <w:p>
             <w:r>
-              <w:t>Name of JavaScript variable to assign object to in output.</w:t>
-            </w:r>
-            <w:r>
-              <w:t xml:space="preserve">  This parameter will be ignored if </w:t>
+              <w:t xml:space="preserve">Indicate whether to include </w:t>
             </w:r>
             <w:proofErr w:type="spellStart"/>
             <w:r>
               <w:rPr>
                 <w:rStyle w:val="RTiSWDocLiteralText"/>
               </w:rPr>
-              <w:t>PrependText</w:t>
+              <w:t>bbox</w:t>
             </w:r>
             <w:proofErr w:type="spellEnd"/>
             <w:r>
-              <w:t xml:space="preserve"> or </w:t>
+              <w:t xml:space="preserve"> </w:t>
             </w:r>
             <w:proofErr w:type="spellStart"/>
             <w:r>
-              <w:rPr>
-                <w:rStyle w:val="RTiSWDocLiteralText"/>
-              </w:rPr>
-              <w:t>AppendText</w:t>
+              <w:t>GeoJSON</w:t>
             </w:r>
             <w:proofErr w:type="spellEnd"/>
             <w:r>
-              <w:t xml:space="preserve"> are specified.</w:t>
-            </w:r>
-            <w:r>
-              <w:t xml:space="preserve">  </w:t>
-            </w:r>
-            <w:r>
-              <w:t xml:space="preserve">Can be specified using </w:t>
-            </w:r>
-            <w:r>
-              <w:rPr>
-                <w:rStyle w:val="RTiSWDocLiteralText"/>
-              </w:rPr>
-              <w:t>${Property}</w:t>
-            </w:r>
-            <w:r>
-              <w:t xml:space="preserve"> notation.</w:t>
+              <w:t xml:space="preserve"> property for each feature.</w:t>
             </w:r>
           </w:p>
         </w:tc>
         <w:tc>
           <w:tcPr>
-            <w:tcW w:w="1823" w:type="dxa"/>
+            <w:tcW w:w="1862" w:type="dxa"/>
           </w:tcPr>
           <w:p>
-            <w:r>
-              <w:t>Ou</w:t>
-            </w:r>
-            <w:r>
-              <w:t>t</w:t>
-            </w:r>
-            <w:r>
-              <w:t xml:space="preserve">put </w:t>
-            </w:r>
-            <w:proofErr w:type="spellStart"/>
-            <w:r>
-              <w:t>GeoJSON</w:t>
-            </w:r>
-            <w:proofErr w:type="spellEnd"/>
-            <w:r>
-              <w:t xml:space="preserve"> object surrounded by </w:t>
-            </w:r>
-            <w:r>
-              <w:rPr>
-                <w:rStyle w:val="RTiSWDocLiteralText"/>
-              </w:rPr>
-              <w:t>{ }</w:t>
-            </w:r>
-            <w:r>
-              <w:t>.</w:t>
+            <w:pPr>
+              <w:rPr>
+                <w:rStyle w:val="RTiSWDocLiteralText"/>
+              </w:rPr>
+            </w:pPr>
+            <w:r>
+              <w:rPr>
+                <w:rStyle w:val="RTiSWDocLiteralText"/>
+              </w:rPr>
+              <w:t>True</w:t>
             </w:r>
           </w:p>
         </w:tc>
@@ -1898,7 +2233,7 @@
         </w:trPr>
         <w:tc>
           <w:tcPr>
-            <w:tcW w:w="2065" w:type="dxa"/>
+            <w:tcW w:w="2155" w:type="dxa"/>
           </w:tcPr>
           <w:p>
             <w:pPr>
@@ -1911,27 +2246,33 @@
               <w:rPr>
                 <w:rStyle w:val="RTiSWDocLiteralText"/>
               </w:rPr>
-              <w:lastRenderedPageBreak/>
-              <w:t>PrependText</w:t>
+              <w:t>IncludeColumns</w:t>
             </w:r>
             <w:proofErr w:type="spellEnd"/>
           </w:p>
         </w:tc>
         <w:tc>
           <w:tcPr>
-            <w:tcW w:w="5251" w:type="dxa"/>
+            <w:tcW w:w="5878" w:type="dxa"/>
           </w:tcPr>
           <w:p>
             <w:r>
-              <w:t xml:space="preserve">Provide text to insert before the </w:t>
-            </w:r>
-            <w:proofErr w:type="spellStart"/>
-            <w:r>
-              <w:t>GeoJSON</w:t>
-            </w:r>
-            <w:proofErr w:type="spellEnd"/>
-            <w:r>
-              <w:t xml:space="preserve"> object, for example to provide custom JavaScript.  Can be specified using </w:t>
+              <w:t>List of co</w:t>
+            </w:r>
+            <w:r>
+              <w:t>mma</w:t>
+            </w:r>
+            <w:r>
+              <w:t xml:space="preserve">-separated table column names to include as </w:t>
+            </w:r>
+            <w:r>
+              <w:t>feature properties</w:t>
+            </w:r>
+            <w:r>
+              <w:t>.</w:t>
+            </w:r>
+            <w:r>
+              <w:t xml:space="preserve">  Can be specified using </w:t>
             </w:r>
             <w:r>
               <w:rPr>
@@ -1946,11 +2287,11 @@
         </w:tc>
         <w:tc>
           <w:tcPr>
-            <w:tcW w:w="1823" w:type="dxa"/>
+            <w:tcW w:w="1862" w:type="dxa"/>
           </w:tcPr>
           <w:p>
             <w:r>
-              <w:t>No insert.</w:t>
+              <w:t>Include all columns.</w:t>
             </w:r>
           </w:p>
         </w:tc>
@@ -1961,7 +2302,7 @@
         </w:trPr>
         <w:tc>
           <w:tcPr>
-            <w:tcW w:w="2065" w:type="dxa"/>
+            <w:tcW w:w="2155" w:type="dxa"/>
           </w:tcPr>
           <w:p>
             <w:pPr>
@@ -1974,26 +2315,33 @@
               <w:rPr>
                 <w:rStyle w:val="RTiSWDocLiteralText"/>
               </w:rPr>
-              <w:t>AppendText</w:t>
+              <w:t>ExcludeColumns</w:t>
             </w:r>
             <w:proofErr w:type="spellEnd"/>
           </w:p>
         </w:tc>
         <w:tc>
           <w:tcPr>
-            <w:tcW w:w="5251" w:type="dxa"/>
+            <w:tcW w:w="5878" w:type="dxa"/>
           </w:tcPr>
           <w:p>
             <w:r>
-              <w:t xml:space="preserve">Provide text to append after the </w:t>
-            </w:r>
-            <w:proofErr w:type="spellStart"/>
-            <w:r>
-              <w:t>GeoJSON</w:t>
-            </w:r>
-            <w:proofErr w:type="spellEnd"/>
-            <w:r>
-              <w:t xml:space="preserve"> object, for example to provide custom JavaScript.  Can be specified using </w:t>
+              <w:t>List of co</w:t>
+            </w:r>
+            <w:r>
+              <w:t>mma</w:t>
+            </w:r>
+            <w:r>
+              <w:t xml:space="preserve">-separated table column names to exclude as </w:t>
+            </w:r>
+            <w:r>
+              <w:t>feature properties</w:t>
+            </w:r>
+            <w:r>
+              <w:t>.</w:t>
+            </w:r>
+            <w:r>
+              <w:t xml:space="preserve">  Can be specified using </w:t>
             </w:r>
             <w:r>
               <w:rPr>
@@ -2008,13 +2356,249 @@
         </w:tc>
         <w:tc>
           <w:tcPr>
-            <w:tcW w:w="1823" w:type="dxa"/>
+            <w:tcW w:w="1862" w:type="dxa"/>
+          </w:tcPr>
+          <w:p>
+            <w:r>
+              <w:t>Exclude no columns.</w:t>
+            </w:r>
+          </w:p>
+        </w:tc>
+      </w:tr>
+      <w:tr>
+        <w:trPr>
+          <w:jc w:val="center"/>
+        </w:trPr>
+        <w:tc>
+          <w:tcPr>
+            <w:tcW w:w="2155" w:type="dxa"/>
+          </w:tcPr>
+          <w:p>
+            <w:pPr>
+              <w:rPr>
+                <w:rStyle w:val="RTiSWDocLiteralText"/>
+              </w:rPr>
+            </w:pPr>
+            <w:proofErr w:type="spellStart"/>
+            <w:r>
+              <w:rPr>
+                <w:rStyle w:val="RTiSWDocLiteralText"/>
+              </w:rPr>
+              <w:t>JavaScriptVar</w:t>
+            </w:r>
+            <w:proofErr w:type="spellEnd"/>
+          </w:p>
+        </w:tc>
+        <w:tc>
+          <w:tcPr>
+            <w:tcW w:w="5878" w:type="dxa"/>
+          </w:tcPr>
+          <w:p>
+            <w:r>
+              <w:t>Name of JavaScript variable to assign object to in output.</w:t>
+            </w:r>
+            <w:r>
+              <w:t xml:space="preserve">  This parameter will be ignored if </w:t>
+            </w:r>
+            <w:proofErr w:type="spellStart"/>
+            <w:r>
+              <w:rPr>
+                <w:rStyle w:val="RTiSWDocLiteralText"/>
+              </w:rPr>
+              <w:t>PrependText</w:t>
+            </w:r>
+            <w:proofErr w:type="spellEnd"/>
+            <w:r>
+              <w:t xml:space="preserve"> or </w:t>
+            </w:r>
+            <w:proofErr w:type="spellStart"/>
+            <w:r>
+              <w:rPr>
+                <w:rStyle w:val="RTiSWDocLiteralText"/>
+              </w:rPr>
+              <w:t>AppendText</w:t>
+            </w:r>
+            <w:proofErr w:type="spellEnd"/>
+            <w:r>
+              <w:t xml:space="preserve"> are specified.</w:t>
+            </w:r>
+            <w:r>
+              <w:t xml:space="preserve">  Can be specified using </w:t>
+            </w:r>
+            <w:r>
+              <w:rPr>
+                <w:rStyle w:val="RTiSWDocLiteralText"/>
+              </w:rPr>
+              <w:t>${Property}</w:t>
+            </w:r>
+            <w:r>
+              <w:t xml:space="preserve"> notation.</w:t>
+            </w:r>
+          </w:p>
+        </w:tc>
+        <w:tc>
+          <w:tcPr>
+            <w:tcW w:w="1862" w:type="dxa"/>
+          </w:tcPr>
+          <w:p>
+            <w:r>
+              <w:t>Ou</w:t>
+            </w:r>
+            <w:r>
+              <w:t>t</w:t>
+            </w:r>
+            <w:r>
+              <w:t xml:space="preserve">put </w:t>
+            </w:r>
+            <w:proofErr w:type="spellStart"/>
+            <w:r>
+              <w:t>GeoJSON</w:t>
+            </w:r>
+            <w:proofErr w:type="spellEnd"/>
+            <w:r>
+              <w:t xml:space="preserve"> object surrounded by </w:t>
+            </w:r>
+            <w:r>
+              <w:rPr>
+                <w:rStyle w:val="RTiSWDocLiteralText"/>
+              </w:rPr>
+              <w:t>{ }</w:t>
+            </w:r>
+            <w:r>
+              <w:t>.</w:t>
+            </w:r>
+          </w:p>
+        </w:tc>
+      </w:tr>
+      <w:tr>
+        <w:trPr>
+          <w:jc w:val="center"/>
+        </w:trPr>
+        <w:tc>
+          <w:tcPr>
+            <w:tcW w:w="2155" w:type="dxa"/>
+          </w:tcPr>
+          <w:p>
+            <w:pPr>
+              <w:rPr>
+                <w:rStyle w:val="RTiSWDocLiteralText"/>
+              </w:rPr>
+            </w:pPr>
+            <w:proofErr w:type="spellStart"/>
+            <w:r>
+              <w:rPr>
+                <w:rStyle w:val="RTiSWDocLiteralText"/>
+              </w:rPr>
+              <w:t>PrependText</w:t>
+            </w:r>
+            <w:proofErr w:type="spellEnd"/>
+          </w:p>
+        </w:tc>
+        <w:tc>
+          <w:tcPr>
+            <w:tcW w:w="5878" w:type="dxa"/>
+          </w:tcPr>
+          <w:p>
+            <w:r>
+              <w:t xml:space="preserve">Provide text to insert before the </w:t>
+            </w:r>
+            <w:proofErr w:type="spellStart"/>
+            <w:r>
+              <w:t>GeoJSON</w:t>
+            </w:r>
+            <w:proofErr w:type="spellEnd"/>
+            <w:r>
+              <w:t xml:space="preserve"> object, for example to provide custom JavaScript.  Can be specified using </w:t>
+            </w:r>
+            <w:r>
+              <w:rPr>
+                <w:rStyle w:val="RTiSWDocLiteralText"/>
+              </w:rPr>
+              <w:t>${Property}</w:t>
+            </w:r>
+            <w:r>
+              <w:t xml:space="preserve"> notation.</w:t>
+            </w:r>
+          </w:p>
+        </w:tc>
+        <w:tc>
+          <w:tcPr>
+            <w:tcW w:w="1862" w:type="dxa"/>
+          </w:tcPr>
+          <w:p>
+            <w:r>
+              <w:t>No insert.</w:t>
+            </w:r>
+          </w:p>
+        </w:tc>
+      </w:tr>
+      <w:tr>
+        <w:trPr>
+          <w:jc w:val="center"/>
+        </w:trPr>
+        <w:tc>
+          <w:tcPr>
+            <w:tcW w:w="2155" w:type="dxa"/>
+          </w:tcPr>
+          <w:p>
+            <w:pPr>
+              <w:rPr>
+                <w:rStyle w:val="RTiSWDocLiteralText"/>
+              </w:rPr>
+            </w:pPr>
+            <w:proofErr w:type="spellStart"/>
+            <w:r>
+              <w:rPr>
+                <w:rStyle w:val="RTiSWDocLiteralText"/>
+              </w:rPr>
+              <w:t>AppendText</w:t>
+            </w:r>
+            <w:proofErr w:type="spellEnd"/>
+          </w:p>
+        </w:tc>
+        <w:tc>
+          <w:tcPr>
+            <w:tcW w:w="5878" w:type="dxa"/>
+          </w:tcPr>
+          <w:p>
+            <w:r>
+              <w:t xml:space="preserve">Provide text to append after the </w:t>
+            </w:r>
+            <w:proofErr w:type="spellStart"/>
+            <w:r>
+              <w:t>GeoJSON</w:t>
+            </w:r>
+            <w:proofErr w:type="spellEnd"/>
+            <w:r>
+              <w:t xml:space="preserve"> object, for example to provide custom JavaScript.  Can be specified using </w:t>
+            </w:r>
+            <w:r>
+              <w:rPr>
+                <w:rStyle w:val="RTiSWDocLiteralText"/>
+              </w:rPr>
+              <w:t>${Property}</w:t>
+            </w:r>
+            <w:r>
+              <w:t xml:space="preserve"> notation.</w:t>
+            </w:r>
+          </w:p>
+        </w:tc>
+        <w:tc>
+          <w:tcPr>
+            <w:tcW w:w="1862" w:type="dxa"/>
           </w:tcPr>
           <w:p/>
         </w:tc>
       </w:tr>
+      <w:bookmarkEnd w:id="0"/>
     </w:tbl>
-    <w:bookmarkEnd w:id="1"/>
+    <w:p>
+      <w:pPr>
+        <w:rPr>
+          <w:color w:val="000000" w:themeColor="text1"/>
+        </w:rPr>
+      </w:pPr>
+    </w:p>
     <w:p>
       <w:pPr>
         <w:rPr>
@@ -2502,14 +3086,86 @@
           <w:color w:val="000000" w:themeColor="text1"/>
         </w:rPr>
       </w:pPr>
+      <w:r>
+        <w:rPr>
+          <w:color w:val="000000" w:themeColor="text1"/>
+        </w:rPr>
+        <w:br w:type="page"/>
+      </w:r>
+    </w:p>
+    <w:p>
+      <w:pPr>
+        <w:rPr>
+          <w:color w:val="000000" w:themeColor="text1"/>
+        </w:rPr>
+      </w:pPr>
+    </w:p>
+    <w:p>
+      <w:pPr>
+        <w:rPr>
+          <w:color w:val="000000" w:themeColor="text1"/>
+        </w:rPr>
+      </w:pPr>
+    </w:p>
+    <w:p>
+      <w:pPr>
+        <w:jc w:val="center"/>
+        <w:rPr>
+          <w:color w:val="D9D9D9" w:themeColor="background1" w:themeShade="D9"/>
+        </w:rPr>
+      </w:pPr>
+    </w:p>
+    <w:p>
+      <w:pPr>
+        <w:jc w:val="center"/>
+        <w:rPr>
+          <w:color w:val="D9D9D9" w:themeColor="background1" w:themeShade="D9"/>
+        </w:rPr>
+      </w:pPr>
+    </w:p>
+    <w:p>
+      <w:pPr>
+        <w:jc w:val="center"/>
+        <w:rPr>
+          <w:color w:val="D9D9D9" w:themeColor="background1" w:themeShade="D9"/>
+        </w:rPr>
+      </w:pPr>
+    </w:p>
+    <w:p>
+      <w:pPr>
+        <w:jc w:val="center"/>
+        <w:rPr>
+          <w:color w:val="D9D9D9" w:themeColor="background1" w:themeShade="D9"/>
+        </w:rPr>
+      </w:pPr>
+      <w:r>
+        <w:rPr>
+          <w:color w:val="D9D9D9" w:themeColor="background1" w:themeShade="D9"/>
+        </w:rPr>
+        <w:t>This page is intentionally blank.</w:t>
+      </w:r>
+    </w:p>
+    <w:p>
+      <w:pPr>
+        <w:rPr>
+          <w:color w:val="000000" w:themeColor="text1"/>
+        </w:rPr>
+      </w:pPr>
+    </w:p>
+    <w:p>
+      <w:pPr>
+        <w:rPr>
+          <w:color w:val="000000" w:themeColor="text1"/>
+        </w:rPr>
+      </w:pPr>
     </w:p>
     <w:sectPr>
-      <w:headerReference w:type="even" r:id="rId12"/>
-      <w:headerReference w:type="default" r:id="rId13"/>
-      <w:footerReference w:type="even" r:id="rId14"/>
-      <w:footerReference w:type="default" r:id="rId15"/>
-      <w:headerReference w:type="first" r:id="rId16"/>
-      <w:footerReference w:type="first" r:id="rId17"/>
+      <w:headerReference w:type="even" r:id="rId14"/>
+      <w:headerReference w:type="default" r:id="rId15"/>
+      <w:footerReference w:type="even" r:id="rId16"/>
+      <w:footerReference w:type="default" r:id="rId17"/>
+      <w:headerReference w:type="first" r:id="rId18"/>
+      <w:footerReference w:type="first" r:id="rId19"/>
       <w:type w:val="continuous"/>
       <w:pgSz w:w="12240" w:h="15840" w:code="1"/>
       <w:pgMar w:top="1440" w:right="1440" w:bottom="1440" w:left="1440" w:header="720" w:footer="720" w:gutter="0"/>
@@ -2635,7 +3291,7 @@
       <w:rPr>
         <w:noProof/>
       </w:rPr>
-      <w:t>3</w:t>
+      <w:t>5</w:t>
     </w:r>
     <w:r>
       <w:fldChar w:fldCharType="end"/>
@@ -3243,9 +3899,9 @@
     </w:lvl>
   </w:abstractNum>
   <w:abstractNum w:abstractNumId="12" w15:restartNumberingAfterBreak="0">
-    <w:nsid w:val="46B85107"/>
+    <w:nsid w:val="379D528E"/>
     <w:multiLevelType w:val="hybridMultilevel"/>
-    <w:tmpl w:val="5D120E44"/>
+    <w:tmpl w:val="C4F22260"/>
     <w:lvl w:ilvl="0" w:tplc="04090001">
       <w:start w:val="1"/>
       <w:numFmt w:val="bullet"/>
@@ -3356,19 +4012,16 @@
     </w:lvl>
   </w:abstractNum>
   <w:abstractNum w:abstractNumId="13" w15:restartNumberingAfterBreak="0">
-    <w:nsid w:val="6C3A2ECF"/>
+    <w:nsid w:val="46B85107"/>
     <w:multiLevelType w:val="hybridMultilevel"/>
-    <w:tmpl w:val="F122666C"/>
+    <w:tmpl w:val="5D120E44"/>
     <w:lvl w:ilvl="0" w:tplc="04090001">
       <w:start w:val="1"/>
       <w:numFmt w:val="bullet"/>
       <w:lvlText w:val=""/>
       <w:lvlJc w:val="left"/>
       <w:pPr>
-        <w:tabs>
-          <w:tab w:val="num" w:pos="720"/>
-        </w:tabs>
-        <w:ind w:left="720" w:hanging="360"/>
+        <w:ind w:left="360" w:hanging="360"/>
       </w:pPr>
       <w:rPr>
         <w:rFonts w:ascii="Symbol" w:hAnsi="Symbol" w:hint="default"/>
@@ -3380,10 +4033,7 @@
       <w:lvlText w:val="o"/>
       <w:lvlJc w:val="left"/>
       <w:pPr>
-        <w:tabs>
-          <w:tab w:val="num" w:pos="1440"/>
-        </w:tabs>
-        <w:ind w:left="1440" w:hanging="360"/>
+        <w:ind w:left="1080" w:hanging="360"/>
       </w:pPr>
       <w:rPr>
         <w:rFonts w:ascii="Courier New" w:hAnsi="Courier New" w:cs="Courier New" w:hint="default"/>
@@ -3395,10 +4045,7 @@
       <w:lvlText w:val=""/>
       <w:lvlJc w:val="left"/>
       <w:pPr>
-        <w:tabs>
-          <w:tab w:val="num" w:pos="2160"/>
-        </w:tabs>
-        <w:ind w:left="2160" w:hanging="360"/>
+        <w:ind w:left="1800" w:hanging="360"/>
       </w:pPr>
       <w:rPr>
         <w:rFonts w:ascii="Wingdings" w:hAnsi="Wingdings" w:hint="default"/>
@@ -3410,10 +4057,7 @@
       <w:lvlText w:val=""/>
       <w:lvlJc w:val="left"/>
       <w:pPr>
-        <w:tabs>
-          <w:tab w:val="num" w:pos="2880"/>
-        </w:tabs>
-        <w:ind w:left="2880" w:hanging="360"/>
+        <w:ind w:left="2520" w:hanging="360"/>
       </w:pPr>
       <w:rPr>
         <w:rFonts w:ascii="Symbol" w:hAnsi="Symbol" w:hint="default"/>
@@ -3425,10 +4069,7 @@
       <w:lvlText w:val="o"/>
       <w:lvlJc w:val="left"/>
       <w:pPr>
-        <w:tabs>
-          <w:tab w:val="num" w:pos="3600"/>
-        </w:tabs>
-        <w:ind w:left="3600" w:hanging="360"/>
+        <w:ind w:left="3240" w:hanging="360"/>
       </w:pPr>
       <w:rPr>
         <w:rFonts w:ascii="Courier New" w:hAnsi="Courier New" w:cs="Courier New" w:hint="default"/>
@@ -3440,10 +4081,7 @@
       <w:lvlText w:val=""/>
       <w:lvlJc w:val="left"/>
       <w:pPr>
-        <w:tabs>
-          <w:tab w:val="num" w:pos="4320"/>
-        </w:tabs>
-        <w:ind w:left="4320" w:hanging="360"/>
+        <w:ind w:left="3960" w:hanging="360"/>
       </w:pPr>
       <w:rPr>
         <w:rFonts w:ascii="Wingdings" w:hAnsi="Wingdings" w:hint="default"/>
@@ -3455,10 +4093,7 @@
       <w:lvlText w:val=""/>
       <w:lvlJc w:val="left"/>
       <w:pPr>
-        <w:tabs>
-          <w:tab w:val="num" w:pos="5040"/>
-        </w:tabs>
-        <w:ind w:left="5040" w:hanging="360"/>
+        <w:ind w:left="4680" w:hanging="360"/>
       </w:pPr>
       <w:rPr>
         <w:rFonts w:ascii="Symbol" w:hAnsi="Symbol" w:hint="default"/>
@@ -3470,10 +4105,7 @@
       <w:lvlText w:val="o"/>
       <w:lvlJc w:val="left"/>
       <w:pPr>
-        <w:tabs>
-          <w:tab w:val="num" w:pos="5760"/>
-        </w:tabs>
-        <w:ind w:left="5760" w:hanging="360"/>
+        <w:ind w:left="5400" w:hanging="360"/>
       </w:pPr>
       <w:rPr>
         <w:rFonts w:ascii="Courier New" w:hAnsi="Courier New" w:cs="Courier New" w:hint="default"/>
@@ -3485,6 +4117,143 @@
       <w:lvlText w:val=""/>
       <w:lvlJc w:val="left"/>
       <w:pPr>
+        <w:ind w:left="6120" w:hanging="360"/>
+      </w:pPr>
+      <w:rPr>
+        <w:rFonts w:ascii="Wingdings" w:hAnsi="Wingdings" w:hint="default"/>
+      </w:rPr>
+    </w:lvl>
+  </w:abstractNum>
+  <w:abstractNum w:abstractNumId="14" w15:restartNumberingAfterBreak="0">
+    <w:nsid w:val="6C3A2ECF"/>
+    <w:multiLevelType w:val="hybridMultilevel"/>
+    <w:tmpl w:val="F122666C"/>
+    <w:lvl w:ilvl="0" w:tplc="04090001">
+      <w:start w:val="1"/>
+      <w:numFmt w:val="bullet"/>
+      <w:lvlText w:val=""/>
+      <w:lvlJc w:val="left"/>
+      <w:pPr>
+        <w:tabs>
+          <w:tab w:val="num" w:pos="720"/>
+        </w:tabs>
+        <w:ind w:left="720" w:hanging="360"/>
+      </w:pPr>
+      <w:rPr>
+        <w:rFonts w:ascii="Symbol" w:hAnsi="Symbol" w:hint="default"/>
+      </w:rPr>
+    </w:lvl>
+    <w:lvl w:ilvl="1" w:tplc="04090003" w:tentative="1">
+      <w:start w:val="1"/>
+      <w:numFmt w:val="bullet"/>
+      <w:lvlText w:val="o"/>
+      <w:lvlJc w:val="left"/>
+      <w:pPr>
+        <w:tabs>
+          <w:tab w:val="num" w:pos="1440"/>
+        </w:tabs>
+        <w:ind w:left="1440" w:hanging="360"/>
+      </w:pPr>
+      <w:rPr>
+        <w:rFonts w:ascii="Courier New" w:hAnsi="Courier New" w:cs="Courier New" w:hint="default"/>
+      </w:rPr>
+    </w:lvl>
+    <w:lvl w:ilvl="2" w:tplc="04090005" w:tentative="1">
+      <w:start w:val="1"/>
+      <w:numFmt w:val="bullet"/>
+      <w:lvlText w:val=""/>
+      <w:lvlJc w:val="left"/>
+      <w:pPr>
+        <w:tabs>
+          <w:tab w:val="num" w:pos="2160"/>
+        </w:tabs>
+        <w:ind w:left="2160" w:hanging="360"/>
+      </w:pPr>
+      <w:rPr>
+        <w:rFonts w:ascii="Wingdings" w:hAnsi="Wingdings" w:hint="default"/>
+      </w:rPr>
+    </w:lvl>
+    <w:lvl w:ilvl="3" w:tplc="04090001" w:tentative="1">
+      <w:start w:val="1"/>
+      <w:numFmt w:val="bullet"/>
+      <w:lvlText w:val=""/>
+      <w:lvlJc w:val="left"/>
+      <w:pPr>
+        <w:tabs>
+          <w:tab w:val="num" w:pos="2880"/>
+        </w:tabs>
+        <w:ind w:left="2880" w:hanging="360"/>
+      </w:pPr>
+      <w:rPr>
+        <w:rFonts w:ascii="Symbol" w:hAnsi="Symbol" w:hint="default"/>
+      </w:rPr>
+    </w:lvl>
+    <w:lvl w:ilvl="4" w:tplc="04090003" w:tentative="1">
+      <w:start w:val="1"/>
+      <w:numFmt w:val="bullet"/>
+      <w:lvlText w:val="o"/>
+      <w:lvlJc w:val="left"/>
+      <w:pPr>
+        <w:tabs>
+          <w:tab w:val="num" w:pos="3600"/>
+        </w:tabs>
+        <w:ind w:left="3600" w:hanging="360"/>
+      </w:pPr>
+      <w:rPr>
+        <w:rFonts w:ascii="Courier New" w:hAnsi="Courier New" w:cs="Courier New" w:hint="default"/>
+      </w:rPr>
+    </w:lvl>
+    <w:lvl w:ilvl="5" w:tplc="04090005" w:tentative="1">
+      <w:start w:val="1"/>
+      <w:numFmt w:val="bullet"/>
+      <w:lvlText w:val=""/>
+      <w:lvlJc w:val="left"/>
+      <w:pPr>
+        <w:tabs>
+          <w:tab w:val="num" w:pos="4320"/>
+        </w:tabs>
+        <w:ind w:left="4320" w:hanging="360"/>
+      </w:pPr>
+      <w:rPr>
+        <w:rFonts w:ascii="Wingdings" w:hAnsi="Wingdings" w:hint="default"/>
+      </w:rPr>
+    </w:lvl>
+    <w:lvl w:ilvl="6" w:tplc="04090001" w:tentative="1">
+      <w:start w:val="1"/>
+      <w:numFmt w:val="bullet"/>
+      <w:lvlText w:val=""/>
+      <w:lvlJc w:val="left"/>
+      <w:pPr>
+        <w:tabs>
+          <w:tab w:val="num" w:pos="5040"/>
+        </w:tabs>
+        <w:ind w:left="5040" w:hanging="360"/>
+      </w:pPr>
+      <w:rPr>
+        <w:rFonts w:ascii="Symbol" w:hAnsi="Symbol" w:hint="default"/>
+      </w:rPr>
+    </w:lvl>
+    <w:lvl w:ilvl="7" w:tplc="04090003" w:tentative="1">
+      <w:start w:val="1"/>
+      <w:numFmt w:val="bullet"/>
+      <w:lvlText w:val="o"/>
+      <w:lvlJc w:val="left"/>
+      <w:pPr>
+        <w:tabs>
+          <w:tab w:val="num" w:pos="5760"/>
+        </w:tabs>
+        <w:ind w:left="5760" w:hanging="360"/>
+      </w:pPr>
+      <w:rPr>
+        <w:rFonts w:ascii="Courier New" w:hAnsi="Courier New" w:cs="Courier New" w:hint="default"/>
+      </w:rPr>
+    </w:lvl>
+    <w:lvl w:ilvl="8" w:tplc="04090005" w:tentative="1">
+      <w:start w:val="1"/>
+      <w:numFmt w:val="bullet"/>
+      <w:lvlText w:val=""/>
+      <w:lvlJc w:val="left"/>
+      <w:pPr>
         <w:tabs>
           <w:tab w:val="num" w:pos="6480"/>
         </w:tabs>
@@ -3496,7 +4265,7 @@
     </w:lvl>
   </w:abstractNum>
   <w:num w:numId="1">
-    <w:abstractNumId w:val="13"/>
+    <w:abstractNumId w:val="14"/>
   </w:num>
   <w:num w:numId="2">
     <w:abstractNumId w:val="9"/>
@@ -3529,13 +4298,16 @@
     <w:abstractNumId w:val="0"/>
   </w:num>
   <w:num w:numId="12">
-    <w:abstractNumId w:val="12"/>
+    <w:abstractNumId w:val="13"/>
   </w:num>
   <w:num w:numId="13">
     <w:abstractNumId w:val="10"/>
   </w:num>
   <w:num w:numId="14">
     <w:abstractNumId w:val="11"/>
+  </w:num>
+  <w:num w:numId="15">
+    <w:abstractNumId w:val="12"/>
   </w:num>
 </w:numbering>
 </file>

</xml_diff>